<commit_message>
Build site at 2024-07-31 18:20:16 UTC
</commit_message>
<xml_diff>
--- a/assets/disciplinas/LOM3238.docx
+++ b/assets/disciplinas/LOM3238.docx
@@ -24,7 +24,7 @@
         <w:pStyle w:val="ListBullet"/>
       </w:pPr>
       <w:r>
-        <w:t>Créditos-aula: 4</w:t>
+        <w:t>Créditos-aula: 2</w:t>
         <w:br/>
       </w:r>
       <w:r>
@@ -32,11 +32,11 @@
         <w:br/>
       </w:r>
       <w:r>
-        <w:t>Carga horária: 180 h</w:t>
+        <w:t>Carga horária: 150 h</w:t>
         <w:br/>
       </w:r>
       <w:r>
-        <w:t>Ativação: 01/01/2024</w:t>
+        <w:t>Ativação: 15/07/2024</w:t>
         <w:br/>
       </w:r>
       <w:r>

</xml_diff>